<commit_message>
Remove wetness and water usage
</commit_message>
<xml_diff>
--- a/report.docx
+++ b/report.docx
@@ -1,6 +1,6 @@
 
 <file path=word/document.xml><?xml version="1.0" encoding="utf-8"?>
-<w:document xmlns:wpc="http://schemas.microsoft.com/office/word/2010/wordprocessingCanvas" xmlns:cx="http://schemas.microsoft.com/office/drawing/2014/chartex" xmlns:cx1="http://schemas.microsoft.com/office/drawing/2015/9/8/chartex" xmlns:cx2="http://schemas.microsoft.com/office/drawing/2015/10/21/chartex" xmlns:cx3="http://schemas.microsoft.com/office/drawing/2016/5/9/chartex" xmlns:cx4="http://schemas.microsoft.com/office/drawing/2016/5/10/chartex" xmlns:cx5="http://schemas.microsoft.com/office/drawing/2016/5/11/chartex" xmlns:cx6="http://schemas.microsoft.com/office/drawing/2016/5/12/chartex" xmlns:cx7="http://schemas.microsoft.com/office/drawing/2016/5/13/chartex" xmlns:cx8="http://schemas.microsoft.com/office/drawing/2016/5/14/chartex" xmlns:mc="http://schemas.openxmlformats.org/markup-compatibility/2006" xmlns:aink="http://schemas.microsoft.com/office/drawing/2016/ink" xmlns:am3d="http://schemas.microsoft.com/office/drawing/2017/model3d" xmlns:o="urn:schemas-microsoft-com:office:office" xmlns:oel="http://schemas.microsoft.com/office/2019/extlst" xmlns:r="http://schemas.openxmlformats.org/officeDocument/2006/relationships" xmlns:m="http://schemas.openxmlformats.org/officeDocument/2006/math" xmlns:v="urn:schemas-microsoft-com:vml" xmlns:wp14="http://schemas.microsoft.com/office/word/2010/wordprocessingDrawing" xmlns:wp="http://schemas.openxmlformats.org/drawingml/2006/wordprocessingDrawing" xmlns:w10="urn:schemas-microsoft-com:office:word" xmlns:w="http://schemas.openxmlformats.org/wordprocessingml/2006/main" xmlns:w14="http://schemas.microsoft.com/office/word/2010/wordml" xmlns:w15="http://schemas.microsoft.com/office/word/2012/wordml" xmlns:w16cex="http://schemas.microsoft.com/office/word/2018/wordml/cex" xmlns:w16cid="http://schemas.microsoft.com/office/word/2016/wordml/cid" xmlns:w16="http://schemas.microsoft.com/office/word/2018/wordml" xmlns:w16sdtdh="http://schemas.microsoft.com/office/word/2020/wordml/sdtdatahash" xmlns:w16se="http://schemas.microsoft.com/office/word/2015/wordml/symex" xmlns:wpg="http://schemas.microsoft.com/office/word/2010/wordprocessingGroup" xmlns:wpi="http://schemas.microsoft.com/office/word/2010/wordprocessingInk" xmlns:wne="http://schemas.microsoft.com/office/word/2006/wordml" xmlns:wps="http://schemas.microsoft.com/office/word/2010/wordprocessingShape" mc:Ignorable="w14 w15 w16se w16cid w16 w16cex w16sdtdh wp14">
+<w:document xmlns:wpc="http://schemas.microsoft.com/office/word/2010/wordprocessingCanvas" xmlns:cx="http://schemas.microsoft.com/office/drawing/2014/chartex" xmlns:cx1="http://schemas.microsoft.com/office/drawing/2015/9/8/chartex" xmlns:cx2="http://schemas.microsoft.com/office/drawing/2015/10/21/chartex" xmlns:cx3="http://schemas.microsoft.com/office/drawing/2016/5/9/chartex" xmlns:cx4="http://schemas.microsoft.com/office/drawing/2016/5/10/chartex" xmlns:cx5="http://schemas.microsoft.com/office/drawing/2016/5/11/chartex" xmlns:cx6="http://schemas.microsoft.com/office/drawing/2016/5/12/chartex" xmlns:cx7="http://schemas.microsoft.com/office/drawing/2016/5/13/chartex" xmlns:cx8="http://schemas.microsoft.com/office/drawing/2016/5/14/chartex" xmlns:mc="http://schemas.openxmlformats.org/markup-compatibility/2006" xmlns:aink="http://schemas.microsoft.com/office/drawing/2016/ink" xmlns:am3d="http://schemas.microsoft.com/office/drawing/2017/model3d" xmlns:o="urn:schemas-microsoft-com:office:office" xmlns:oel="http://schemas.microsoft.com/office/2019/extlst" xmlns:r="http://schemas.openxmlformats.org/officeDocument/2006/relationships" xmlns:m="http://schemas.openxmlformats.org/officeDocument/2006/math" xmlns:v="urn:schemas-microsoft-com:vml" xmlns:wp14="http://schemas.microsoft.com/office/word/2010/wordprocessingDrawing" xmlns:wp="http://schemas.openxmlformats.org/drawingml/2006/wordprocessingDrawing" xmlns:w10="urn:schemas-microsoft-com:office:word" xmlns:w="http://schemas.openxmlformats.org/wordprocessingml/2006/main" xmlns:w14="http://schemas.microsoft.com/office/word/2010/wordml" xmlns:w15="http://schemas.microsoft.com/office/word/2012/wordml" xmlns:w16cex="http://schemas.microsoft.com/office/word/2018/wordml/cex" xmlns:w16cid="http://schemas.microsoft.com/office/word/2016/wordml/cid" xmlns:w16="http://schemas.microsoft.com/office/word/2018/wordml" xmlns:w16du="http://schemas.microsoft.com/office/word/2023/wordml/word16du" xmlns:w16sdtdh="http://schemas.microsoft.com/office/word/2020/wordml/sdtdatahash" xmlns:w16se="http://schemas.microsoft.com/office/word/2015/wordml/symex" xmlns:wpg="http://schemas.microsoft.com/office/word/2010/wordprocessingGroup" xmlns:wpi="http://schemas.microsoft.com/office/word/2010/wordprocessingInk" xmlns:wne="http://schemas.microsoft.com/office/word/2006/wordml" xmlns:wps="http://schemas.microsoft.com/office/word/2010/wordprocessingShape" mc:Ignorable="w14 w15 w16se w16cid w16 w16cex w16sdtdh wp14">
   <w:body>
     <w:p>
       <w:pPr>
@@ -96,15 +96,7 @@
           <w:sz w:val="32"/>
           <w:szCs w:val="32"/>
         </w:rPr>
-        <w:t>(</w:t>
-      </w:r>
-      <w:r>
-        <w:rPr>
-          <w:sz w:val="32"/>
-          <w:szCs w:val="32"/>
-          <w:lang w:val="sk-SK"/>
-        </w:rPr>
-        <w:t>TODO UČO</w:t>
+        <w:t>(524838</w:t>
       </w:r>
       <w:r>
         <w:rPr>
@@ -300,16 +292,23 @@
         <w:rPr>
           <w:sz w:val="24"/>
           <w:szCs w:val="24"/>
-          <w:lang w:val="sk-SK"/>
-        </w:rPr>
-        <w:t xml:space="preserve">Oheň </w:t>
-      </w:r>
-      <w:r>
-        <w:rPr>
-          <w:sz w:val="24"/>
-          <w:szCs w:val="24"/>
-        </w:rPr>
-        <w:t>(červená bunka)</w:t>
+        </w:rPr>
+        <w:t>Uhasené prostredie (</w:t>
+      </w:r>
+      <w:r>
+        <w:rPr>
+          <w:sz w:val="24"/>
+          <w:szCs w:val="24"/>
+          <w:lang w:val="sk-SK"/>
+        </w:rPr>
+        <w:t>tyrkysová bunka</w:t>
+      </w:r>
+      <w:r>
+        <w:rPr>
+          <w:sz w:val="24"/>
+          <w:szCs w:val="24"/>
+        </w:rPr>
+        <w:t>)</w:t>
       </w:r>
     </w:p>
     <w:p>
@@ -330,69 +329,16 @@
         <w:rPr>
           <w:sz w:val="24"/>
           <w:szCs w:val="24"/>
-        </w:rPr>
-        <w:t>“Tlejúci popol” (</w:t>
-      </w:r>
-      <w:r>
-        <w:rPr>
-          <w:sz w:val="24"/>
-          <w:szCs w:val="24"/>
-          <w:lang w:val="sk-SK"/>
-        </w:rPr>
-        <w:t>embers</w:t>
-      </w:r>
-      <w:r>
-        <w:rPr>
-          <w:sz w:val="24"/>
-          <w:szCs w:val="24"/>
-        </w:rPr>
-        <w:t>)</w:t>
-      </w:r>
-      <w:r>
-        <w:rPr>
-          <w:sz w:val="24"/>
-          <w:szCs w:val="24"/>
-          <w:lang w:val="sk-SK"/>
-        </w:rPr>
-        <w:t xml:space="preserve"> </w:t>
-      </w:r>
-      <w:r>
-        <w:rPr>
-          <w:sz w:val="24"/>
-          <w:szCs w:val="24"/>
-        </w:rPr>
-        <w:t>(</w:t>
-      </w:r>
-      <w:r>
-        <w:rPr>
-          <w:sz w:val="24"/>
-          <w:szCs w:val="24"/>
-          <w:lang w:val="sk-SK"/>
-        </w:rPr>
-        <w:t xml:space="preserve">spektrum </w:t>
-      </w:r>
-      <w:r>
-        <w:rPr>
-          <w:sz w:val="24"/>
-          <w:szCs w:val="24"/>
-          <w:lang w:val="sk-SK"/>
-        </w:rPr>
-        <w:t xml:space="preserve">buniek </w:t>
-      </w:r>
-      <w:r>
-        <w:rPr>
-          <w:sz w:val="24"/>
-          <w:szCs w:val="24"/>
-          <w:lang w:val="sk-SK"/>
-        </w:rPr>
-        <w:t>od červenej po tmavo červenú</w:t>
-      </w:r>
-      <w:r>
-        <w:rPr>
-          <w:sz w:val="24"/>
-          <w:szCs w:val="24"/>
-        </w:rPr>
-        <w:t>)</w:t>
+          <w:lang w:val="sk-SK"/>
+        </w:rPr>
+        <w:t xml:space="preserve">Oheň </w:t>
+      </w:r>
+      <w:r>
+        <w:rPr>
+          <w:sz w:val="24"/>
+          <w:szCs w:val="24"/>
+        </w:rPr>
+        <w:t>(červená bunka)</w:t>
       </w:r>
     </w:p>
     <w:p>
@@ -413,6 +359,89 @@
         <w:rPr>
           <w:sz w:val="24"/>
           <w:szCs w:val="24"/>
+        </w:rPr>
+        <w:t>“Tlejúci popol” (</w:t>
+      </w:r>
+      <w:r>
+        <w:rPr>
+          <w:sz w:val="24"/>
+          <w:szCs w:val="24"/>
+          <w:lang w:val="sk-SK"/>
+        </w:rPr>
+        <w:t>embers</w:t>
+      </w:r>
+      <w:r>
+        <w:rPr>
+          <w:sz w:val="24"/>
+          <w:szCs w:val="24"/>
+        </w:rPr>
+        <w:t>)</w:t>
+      </w:r>
+      <w:r>
+        <w:rPr>
+          <w:sz w:val="24"/>
+          <w:szCs w:val="24"/>
+          <w:lang w:val="sk-SK"/>
+        </w:rPr>
+        <w:t xml:space="preserve"> </w:t>
+      </w:r>
+      <w:r>
+        <w:rPr>
+          <w:sz w:val="24"/>
+          <w:szCs w:val="24"/>
+        </w:rPr>
+        <w:t>(</w:t>
+      </w:r>
+      <w:r>
+        <w:rPr>
+          <w:sz w:val="24"/>
+          <w:szCs w:val="24"/>
+          <w:lang w:val="sk-SK"/>
+        </w:rPr>
+        <w:t xml:space="preserve">spektrum </w:t>
+      </w:r>
+      <w:r>
+        <w:rPr>
+          <w:sz w:val="24"/>
+          <w:szCs w:val="24"/>
+          <w:lang w:val="sk-SK"/>
+        </w:rPr>
+        <w:t xml:space="preserve">buniek </w:t>
+      </w:r>
+      <w:r>
+        <w:rPr>
+          <w:sz w:val="24"/>
+          <w:szCs w:val="24"/>
+          <w:lang w:val="sk-SK"/>
+        </w:rPr>
+        <w:t>od červenej po tmavo červenú</w:t>
+      </w:r>
+      <w:r>
+        <w:rPr>
+          <w:sz w:val="24"/>
+          <w:szCs w:val="24"/>
+        </w:rPr>
+        <w:t>)</w:t>
+      </w:r>
+    </w:p>
+    <w:p>
+      <w:pPr>
+        <w:pStyle w:val="ListParagraph"/>
+        <w:numPr>
+          <w:ilvl w:val="0"/>
+          <w:numId w:val="2"/>
+        </w:numPr>
+        <w:jc w:val="both"/>
+        <w:rPr>
+          <w:sz w:val="24"/>
+          <w:szCs w:val="24"/>
+          <w:lang w:val="sk-SK"/>
+        </w:rPr>
+      </w:pPr>
+      <w:r>
+        <w:rPr>
+          <w:sz w:val="24"/>
+          <w:szCs w:val="24"/>
           <w:lang w:val="sk-SK"/>
         </w:rPr>
         <w:t xml:space="preserve">Prázdny priestor </w:t>
@@ -547,29 +576,6 @@
           <w:szCs w:val="24"/>
         </w:rPr>
         <w:t>)</w:t>
-      </w:r>
-    </w:p>
-    <w:p>
-      <w:pPr>
-        <w:pStyle w:val="ListParagraph"/>
-        <w:numPr>
-          <w:ilvl w:val="0"/>
-          <w:numId w:val="3"/>
-        </w:numPr>
-        <w:jc w:val="both"/>
-        <w:rPr>
-          <w:sz w:val="24"/>
-          <w:szCs w:val="24"/>
-          <w:lang w:val="sk-SK"/>
-        </w:rPr>
-      </w:pPr>
-      <w:r>
-        <w:rPr>
-          <w:sz w:val="24"/>
-          <w:szCs w:val="24"/>
-          <w:lang w:val="sk-SK"/>
-        </w:rPr>
-        <w:t>Účinnosť vlhkého prostredia</w:t>
       </w:r>
     </w:p>
     <w:p>
@@ -639,6 +645,36 @@
         </w:rPr>
         <w:t xml:space="preserve"> Tento predpoklad je v našom modeli realizovaný tým, že šírenie ohňa v protismere má zníženú pravdepodobnosť.</w:t>
       </w:r>
+      <w:r>
+        <w:rPr>
+          <w:sz w:val="24"/>
+          <w:szCs w:val="24"/>
+          <w:lang w:val="sk-SK"/>
+        </w:rPr>
+        <w:t xml:space="preserve"> Treba však poznamenať, že nastavenie konkrétnej hodnoty tejto pravdepodobnosti zásadne ovplyvňuje samotné šírenie, a teda bolo by ideálne empiricky túto pravdepodobnosť odhadnúť </w:t>
+      </w:r>
+      <w:r>
+        <w:rPr>
+          <w:sz w:val="24"/>
+          <w:szCs w:val="24"/>
+        </w:rPr>
+        <w:t>(</w:t>
+      </w:r>
+      <w:r>
+        <w:rPr>
+          <w:sz w:val="24"/>
+          <w:szCs w:val="24"/>
+          <w:lang w:val="sk-SK"/>
+        </w:rPr>
+        <w:t>na čo však pochopiteľne nemáme prostriedky</w:t>
+      </w:r>
+      <w:r>
+        <w:rPr>
+          <w:sz w:val="24"/>
+          <w:szCs w:val="24"/>
+        </w:rPr>
+        <w:t>).</w:t>
+      </w:r>
     </w:p>
     <w:p>
       <w:pPr>
@@ -690,6 +726,52 @@
         </w:rPr>
         <w:t>.</w:t>
       </w:r>
+      <w:r>
+        <w:rPr>
+          <w:sz w:val="24"/>
+          <w:szCs w:val="24"/>
+          <w:lang w:val="sk-SK"/>
+        </w:rPr>
+        <w:t xml:space="preserve"> Podobne ako v predošlom prípade, aj sem by bolo vhodné zistiť „mieru“ akou vlhké prostredie zastavuje šírenie.</w:t>
+      </w:r>
+      <w:r>
+        <w:rPr>
+          <w:sz w:val="24"/>
+          <w:szCs w:val="24"/>
+          <w:lang w:val="sk-SK"/>
+        </w:rPr>
+        <w:t xml:space="preserve"> V našom modeli sme ju totiž nastavili na základe pozorovania správania nášho modelu </w:t>
+      </w:r>
+      <w:r>
+        <w:rPr>
+          <w:sz w:val="24"/>
+          <w:szCs w:val="24"/>
+        </w:rPr>
+        <w:t>(</w:t>
+      </w:r>
+      <w:r>
+        <w:rPr>
+          <w:sz w:val="24"/>
+          <w:szCs w:val="24"/>
+          <w:lang w:val="sk-SK"/>
+        </w:rPr>
+        <w:t>podobne ako pravdepodobnosť šírenia ohňa na základe smeru vetra</w:t>
+      </w:r>
+      <w:r>
+        <w:rPr>
+          <w:sz w:val="24"/>
+          <w:szCs w:val="24"/>
+        </w:rPr>
+        <w:t>)</w:t>
+      </w:r>
+      <w:r>
+        <w:rPr>
+          <w:sz w:val="24"/>
+          <w:szCs w:val="24"/>
+          <w:lang w:val="sk-SK"/>
+        </w:rPr>
+        <w:t>.</w:t>
+      </w:r>
     </w:p>
     <w:p>
       <w:pPr>
@@ -764,23 +846,62 @@
           <w:szCs w:val="24"/>
           <w:lang w:val="sk-SK"/>
         </w:rPr>
-        <w:t>, ktoré pre danú horiacu bunku na základe „sily pôsobenia – spomínaný nastaviteľný parameter, a počtu okolitých vlhkých buniek dokáže úmerne znížiť pravdepodobnosť ďalšieho zapálenia.</w:t>
-      </w:r>
-    </w:p>
-    <w:p>
-      <w:pPr>
-        <w:rPr>
-          <w:sz w:val="24"/>
-          <w:szCs w:val="24"/>
-          <w:lang w:val="sk-SK"/>
-        </w:rPr>
-      </w:pPr>
-    </w:p>
-    <w:p>
-      <w:pPr>
-        <w:rPr>
-          <w:sz w:val="24"/>
-          <w:szCs w:val="24"/>
+        <w:t>, ktoré pre danú horiacu bunku na základe</w:t>
+      </w:r>
+      <w:r>
+        <w:rPr>
+          <w:sz w:val="24"/>
+          <w:szCs w:val="24"/>
+          <w:lang w:val="sk-SK"/>
+        </w:rPr>
+        <w:t xml:space="preserve"> </w:t>
+      </w:r>
+      <w:r>
+        <w:rPr>
+          <w:sz w:val="24"/>
+          <w:szCs w:val="24"/>
+          <w:lang w:val="sk-SK"/>
+        </w:rPr>
+        <w:t xml:space="preserve">počtu okolitých vlhkých buniek dokáže úmerne znížiť </w:t>
+      </w:r>
+      <w:r>
+        <w:rPr>
+          <w:sz w:val="24"/>
+          <w:szCs w:val="24"/>
+          <w:lang w:val="sk-SK"/>
+        </w:rPr>
+        <w:lastRenderedPageBreak/>
+        <w:t>pravdepodobnosť ďalšieho zapálenia.</w:t>
+      </w:r>
+      <w:r>
+        <w:rPr>
+          <w:sz w:val="24"/>
+          <w:szCs w:val="24"/>
+          <w:lang w:val="sk-SK"/>
+        </w:rPr>
+        <w:t xml:space="preserve"> Táto modifikácia spôsobuje negatívnu spätnú väzbu, pretože čím viac vlhkého prostredia, tým menej sa požiar šíri</w:t>
+      </w:r>
+      <w:r>
+        <w:rPr>
+          <w:sz w:val="24"/>
+          <w:szCs w:val="24"/>
+          <w:lang w:val="sk-SK"/>
+        </w:rPr>
+        <w:t>.</w:t>
+      </w:r>
+    </w:p>
+    <w:p>
+      <w:pPr>
+        <w:pBdr>
+          <w:top w:val="single" w:sz="4" w:space="1" w:color="auto"/>
+          <w:left w:val="single" w:sz="4" w:space="4" w:color="auto"/>
+          <w:bottom w:val="single" w:sz="4" w:space="1" w:color="auto"/>
+          <w:right w:val="single" w:sz="4" w:space="4" w:color="auto"/>
+        </w:pBdr>
+        <w:rPr>
+          <w:sz w:val="24"/>
+          <w:szCs w:val="24"/>
+          <w:u w:val="single"/>
           <w:lang w:val="sk-SK"/>
         </w:rPr>
       </w:pPr>
@@ -790,6 +911,7 @@
           <w:bCs/>
           <w:sz w:val="24"/>
           <w:szCs w:val="24"/>
+          <w:u w:val="single"/>
           <w:lang w:val="sk-SK"/>
         </w:rPr>
         <w:t xml:space="preserve">Cieľ modelu: </w:t>
@@ -798,6 +920,7 @@
         <w:rPr>
           <w:sz w:val="24"/>
           <w:szCs w:val="24"/>
+          <w:u w:val="single"/>
           <w:lang w:val="sk-SK"/>
         </w:rPr>
         <w:t>Na základe daných podmienok nájsť čo najoptimálnejšiu taktiku hasenia</w:t>
@@ -806,6 +929,7 @@
         <w:rPr>
           <w:sz w:val="24"/>
           <w:szCs w:val="24"/>
+          <w:u w:val="single"/>
           <w:lang w:val="sk-SK"/>
         </w:rPr>
         <w:t>.</w:t>
@@ -813,9 +937,60 @@
     </w:p>
     <w:p>
       <w:pPr>
-        <w:rPr>
-          <w:b/>
-          <w:bCs/>
+        <w:pBdr>
+          <w:top w:val="single" w:sz="4" w:space="1" w:color="auto"/>
+          <w:left w:val="single" w:sz="4" w:space="4" w:color="auto"/>
+          <w:bottom w:val="single" w:sz="4" w:space="1" w:color="auto"/>
+          <w:right w:val="single" w:sz="4" w:space="4" w:color="auto"/>
+        </w:pBdr>
+        <w:rPr>
+          <w:sz w:val="24"/>
+          <w:szCs w:val="24"/>
+          <w:lang w:val="sk-SK"/>
+        </w:rPr>
+      </w:pPr>
+      <w:r>
+        <w:rPr>
+          <w:sz w:val="24"/>
+          <w:szCs w:val="24"/>
+          <w:lang w:val="sk-SK"/>
+        </w:rPr>
+        <w:t xml:space="preserve">Pri tom za optimálnu taktiku považujeme takú taktiku, ktorá minimalizuje počet zhorených stromov a maximalizuje využitie vody na požiar </w:t>
+      </w:r>
+      <w:r>
+        <w:rPr>
+          <w:sz w:val="24"/>
+          <w:szCs w:val="24"/>
+        </w:rPr>
+        <w:t>(</w:t>
+      </w:r>
+      <w:r>
+        <w:rPr>
+          <w:sz w:val="24"/>
+          <w:szCs w:val="24"/>
+          <w:lang w:val="sk-SK"/>
+        </w:rPr>
+        <w:t>neplytvá zdrojmi</w:t>
+      </w:r>
+      <w:r>
+        <w:rPr>
+          <w:sz w:val="24"/>
+          <w:szCs w:val="24"/>
+        </w:rPr>
+        <w:t>)</w:t>
+      </w:r>
+      <w:r>
+        <w:rPr>
+          <w:sz w:val="24"/>
+          <w:szCs w:val="24"/>
+          <w:lang w:val="sk-SK"/>
+        </w:rPr>
+        <w:t>, pričom prioritizujeme minimalizáciu počtu zhorených stromov.</w:t>
+      </w:r>
+    </w:p>
+    <w:p>
+      <w:pPr>
+        <w:rPr>
           <w:sz w:val="24"/>
           <w:szCs w:val="24"/>
           <w:lang w:val="sk-SK"/>
@@ -877,15 +1052,9 @@
         </w:rPr>
         <w:t xml:space="preserve"> Hasenie bude teda modelované týmto spôsobom.</w:t>
       </w:r>
-      <w:r>
-        <w:rPr>
-          <w:sz w:val="24"/>
-          <w:szCs w:val="24"/>
-          <w:lang w:val="sk-SK"/>
-        </w:rPr>
-        <w:t xml:space="preserve"> </w:t>
-      </w:r>
-      <w:r>
+    </w:p>
+    <w:p>
+      <w:pPr>
         <w:rPr>
           <w:b/>
           <w:bCs/>
@@ -893,8 +1062,76 @@
           <w:szCs w:val="24"/>
           <w:lang w:val="sk-SK"/>
         </w:rPr>
-        <w:t>TODO: konkretna implementácia</w:t>
-      </w:r>
+      </w:pPr>
+    </w:p>
+    <w:p>
+      <w:pPr>
+        <w:rPr>
+          <w:b/>
+          <w:bCs/>
+          <w:sz w:val="24"/>
+          <w:szCs w:val="24"/>
+          <w:lang w:val="sk-SK"/>
+        </w:rPr>
+      </w:pPr>
+      <w:r>
+        <w:rPr>
+          <w:b/>
+          <w:bCs/>
+          <w:sz w:val="24"/>
+          <w:szCs w:val="24"/>
+          <w:lang w:val="sk-SK"/>
+        </w:rPr>
+        <w:t>Otázky</w:t>
+      </w:r>
+    </w:p>
+    <w:p>
+      <w:pPr>
+        <w:pStyle w:val="ListParagraph"/>
+        <w:numPr>
+          <w:ilvl w:val="0"/>
+          <w:numId w:val="5"/>
+        </w:numPr>
+        <w:rPr>
+          <w:b/>
+          <w:bCs/>
+          <w:sz w:val="24"/>
+          <w:szCs w:val="24"/>
+        </w:rPr>
+      </w:pPr>
+      <w:r>
+        <w:rPr>
+          <w:sz w:val="24"/>
+          <w:szCs w:val="24"/>
+          <w:lang w:val="sk-SK"/>
+        </w:rPr>
+        <w:t>Ilustrácia základného behu modelu -</w:t>
+      </w:r>
+      <w:r>
+        <w:rPr>
+          <w:sz w:val="24"/>
+          <w:szCs w:val="24"/>
+        </w:rPr>
+        <w:t>&gt;</w:t>
+      </w:r>
+      <w:r>
+        <w:rPr>
+          <w:sz w:val="24"/>
+          <w:szCs w:val="24"/>
+          <w:lang w:val="sk-SK"/>
+        </w:rPr>
+        <w:t xml:space="preserve"> máme sem pridať nejaké obrázky ? resp. ako to ilustrovať ?</w:t>
+      </w:r>
+    </w:p>
+    <w:p>
+      <w:pPr>
+        <w:rPr>
+          <w:b/>
+          <w:bCs/>
+          <w:sz w:val="24"/>
+          <w:szCs w:val="24"/>
+        </w:rPr>
+      </w:pPr>
     </w:p>
     <w:p>
       <w:pPr>
@@ -915,7 +1152,6 @@
           <w:szCs w:val="28"/>
           <w:lang w:val="sk-SK"/>
         </w:rPr>
-        <w:lastRenderedPageBreak/>
         <w:t>TODO:</w:t>
       </w:r>
     </w:p>
@@ -923,6 +1159,8 @@
       <w:pPr>
         <w:jc w:val="both"/>
         <w:rPr>
+          <w:b/>
+          <w:bCs/>
           <w:sz w:val="28"/>
           <w:szCs w:val="28"/>
           <w:lang w:val="sk-SK"/>
@@ -934,25 +1172,7 @@
           <w:szCs w:val="28"/>
           <w:lang w:val="sk-SK"/>
         </w:rPr>
-        <w:t>přesnou formulaci modelovaného problému, případná relevantní data,</w:t>
-      </w:r>
-    </w:p>
-    <w:p>
-      <w:pPr>
-        <w:jc w:val="both"/>
-        <w:rPr>
-          <w:sz w:val="28"/>
-          <w:szCs w:val="28"/>
-          <w:lang w:val="sk-SK"/>
-        </w:rPr>
-      </w:pPr>
-      <w:r>
-        <w:rPr>
-          <w:sz w:val="28"/>
-          <w:szCs w:val="28"/>
-          <w:lang w:val="sk-SK"/>
-        </w:rPr>
-        <w:t>popis zvoleného přístupu k modelování a základních prvků modelu, vztahů a zpětných vazeb, vysvětlení základních rovnic/pravidel,</w:t>
+        <w:t>zpětných vazeb</w:t>
       </w:r>
     </w:p>
     <w:p>
@@ -1020,7 +1240,7 @@
 </file>
 
 <file path=word/numbering.xml><?xml version="1.0" encoding="utf-8"?>
-<w:numbering xmlns:wpc="http://schemas.microsoft.com/office/word/2010/wordprocessingCanvas" xmlns:cx="http://schemas.microsoft.com/office/drawing/2014/chartex" xmlns:cx1="http://schemas.microsoft.com/office/drawing/2015/9/8/chartex" xmlns:cx2="http://schemas.microsoft.com/office/drawing/2015/10/21/chartex" xmlns:cx3="http://schemas.microsoft.com/office/drawing/2016/5/9/chartex" xmlns:cx4="http://schemas.microsoft.com/office/drawing/2016/5/10/chartex" xmlns:cx5="http://schemas.microsoft.com/office/drawing/2016/5/11/chartex" xmlns:cx6="http://schemas.microsoft.com/office/drawing/2016/5/12/chartex" xmlns:cx7="http://schemas.microsoft.com/office/drawing/2016/5/13/chartex" xmlns:cx8="http://schemas.microsoft.com/office/drawing/2016/5/14/chartex" xmlns:mc="http://schemas.openxmlformats.org/markup-compatibility/2006" xmlns:aink="http://schemas.microsoft.com/office/drawing/2016/ink" xmlns:am3d="http://schemas.microsoft.com/office/drawing/2017/model3d" xmlns:o="urn:schemas-microsoft-com:office:office" xmlns:oel="http://schemas.microsoft.com/office/2019/extlst" xmlns:r="http://schemas.openxmlformats.org/officeDocument/2006/relationships" xmlns:m="http://schemas.openxmlformats.org/officeDocument/2006/math" xmlns:v="urn:schemas-microsoft-com:vml" xmlns:wp14="http://schemas.microsoft.com/office/word/2010/wordprocessingDrawing" xmlns:wp="http://schemas.openxmlformats.org/drawingml/2006/wordprocessingDrawing" xmlns:w10="urn:schemas-microsoft-com:office:word" xmlns:w="http://schemas.openxmlformats.org/wordprocessingml/2006/main" xmlns:w14="http://schemas.microsoft.com/office/word/2010/wordml" xmlns:w15="http://schemas.microsoft.com/office/word/2012/wordml" xmlns:w16cex="http://schemas.microsoft.com/office/word/2018/wordml/cex" xmlns:w16cid="http://schemas.microsoft.com/office/word/2016/wordml/cid" xmlns:w16="http://schemas.microsoft.com/office/word/2018/wordml" xmlns:w16sdtdh="http://schemas.microsoft.com/office/word/2020/wordml/sdtdatahash" xmlns:w16se="http://schemas.microsoft.com/office/word/2015/wordml/symex" xmlns:wpg="http://schemas.microsoft.com/office/word/2010/wordprocessingGroup" xmlns:wpi="http://schemas.microsoft.com/office/word/2010/wordprocessingInk" xmlns:wne="http://schemas.microsoft.com/office/word/2006/wordml" xmlns:wps="http://schemas.microsoft.com/office/word/2010/wordprocessingShape" mc:Ignorable="w14 w15 w16se w16cid w16 w16cex w16sdtdh wp14">
+<w:numbering xmlns:wpc="http://schemas.microsoft.com/office/word/2010/wordprocessingCanvas" xmlns:cx="http://schemas.microsoft.com/office/drawing/2014/chartex" xmlns:cx1="http://schemas.microsoft.com/office/drawing/2015/9/8/chartex" xmlns:cx2="http://schemas.microsoft.com/office/drawing/2015/10/21/chartex" xmlns:cx3="http://schemas.microsoft.com/office/drawing/2016/5/9/chartex" xmlns:cx4="http://schemas.microsoft.com/office/drawing/2016/5/10/chartex" xmlns:cx5="http://schemas.microsoft.com/office/drawing/2016/5/11/chartex" xmlns:cx6="http://schemas.microsoft.com/office/drawing/2016/5/12/chartex" xmlns:cx7="http://schemas.microsoft.com/office/drawing/2016/5/13/chartex" xmlns:cx8="http://schemas.microsoft.com/office/drawing/2016/5/14/chartex" xmlns:mc="http://schemas.openxmlformats.org/markup-compatibility/2006" xmlns:aink="http://schemas.microsoft.com/office/drawing/2016/ink" xmlns:am3d="http://schemas.microsoft.com/office/drawing/2017/model3d" xmlns:o="urn:schemas-microsoft-com:office:office" xmlns:oel="http://schemas.microsoft.com/office/2019/extlst" xmlns:r="http://schemas.openxmlformats.org/officeDocument/2006/relationships" xmlns:m="http://schemas.openxmlformats.org/officeDocument/2006/math" xmlns:v="urn:schemas-microsoft-com:vml" xmlns:wp14="http://schemas.microsoft.com/office/word/2010/wordprocessingDrawing" xmlns:wp="http://schemas.openxmlformats.org/drawingml/2006/wordprocessingDrawing" xmlns:w10="urn:schemas-microsoft-com:office:word" xmlns:w="http://schemas.openxmlformats.org/wordprocessingml/2006/main" xmlns:w14="http://schemas.microsoft.com/office/word/2010/wordml" xmlns:w15="http://schemas.microsoft.com/office/word/2012/wordml" xmlns:w16cex="http://schemas.microsoft.com/office/word/2018/wordml/cex" xmlns:w16cid="http://schemas.microsoft.com/office/word/2016/wordml/cid" xmlns:w16="http://schemas.microsoft.com/office/word/2018/wordml" xmlns:w16du="http://schemas.microsoft.com/office/word/2023/wordml/word16du" xmlns:w16sdtdh="http://schemas.microsoft.com/office/word/2020/wordml/sdtdatahash" xmlns:w16se="http://schemas.microsoft.com/office/word/2015/wordml/symex" xmlns:wpg="http://schemas.microsoft.com/office/word/2010/wordprocessingGroup" xmlns:wpi="http://schemas.microsoft.com/office/word/2010/wordprocessingInk" xmlns:wne="http://schemas.microsoft.com/office/word/2006/wordml" xmlns:wps="http://schemas.microsoft.com/office/word/2010/wordprocessingShape" mc:Ignorable="w14 w15 w16se w16cid w16 w16cex w16sdtdh wp14">
   <w:abstractNum w:abstractNumId="0" w15:restartNumberingAfterBreak="0">
     <w:nsid w:val="093E4FDE"/>
     <w:multiLevelType w:val="hybridMultilevel"/>
@@ -1397,6 +1617,119 @@
     </w:lvl>
   </w:abstractNum>
   <w:abstractNum w:abstractNumId="3" w15:restartNumberingAfterBreak="0">
+    <w:nsid w:val="72574C88"/>
+    <w:multiLevelType w:val="hybridMultilevel"/>
+    <w:tmpl w:val="71BE1380"/>
+    <w:lvl w:ilvl="0" w:tplc="08090001">
+      <w:start w:val="1"/>
+      <w:numFmt w:val="bullet"/>
+      <w:lvlText w:val=""/>
+      <w:lvlJc w:val="left"/>
+      <w:pPr>
+        <w:ind w:left="720" w:hanging="360"/>
+      </w:pPr>
+      <w:rPr>
+        <w:rFonts w:ascii="Symbol" w:hAnsi="Symbol" w:hint="default"/>
+      </w:rPr>
+    </w:lvl>
+    <w:lvl w:ilvl="1" w:tplc="08090003" w:tentative="1">
+      <w:start w:val="1"/>
+      <w:numFmt w:val="bullet"/>
+      <w:lvlText w:val="o"/>
+      <w:lvlJc w:val="left"/>
+      <w:pPr>
+        <w:ind w:left="1440" w:hanging="360"/>
+      </w:pPr>
+      <w:rPr>
+        <w:rFonts w:ascii="Courier New" w:hAnsi="Courier New" w:cs="Courier New" w:hint="default"/>
+      </w:rPr>
+    </w:lvl>
+    <w:lvl w:ilvl="2" w:tplc="08090005" w:tentative="1">
+      <w:start w:val="1"/>
+      <w:numFmt w:val="bullet"/>
+      <w:lvlText w:val=""/>
+      <w:lvlJc w:val="left"/>
+      <w:pPr>
+        <w:ind w:left="2160" w:hanging="360"/>
+      </w:pPr>
+      <w:rPr>
+        <w:rFonts w:ascii="Wingdings" w:hAnsi="Wingdings" w:hint="default"/>
+      </w:rPr>
+    </w:lvl>
+    <w:lvl w:ilvl="3" w:tplc="08090001" w:tentative="1">
+      <w:start w:val="1"/>
+      <w:numFmt w:val="bullet"/>
+      <w:lvlText w:val=""/>
+      <w:lvlJc w:val="left"/>
+      <w:pPr>
+        <w:ind w:left="2880" w:hanging="360"/>
+      </w:pPr>
+      <w:rPr>
+        <w:rFonts w:ascii="Symbol" w:hAnsi="Symbol" w:hint="default"/>
+      </w:rPr>
+    </w:lvl>
+    <w:lvl w:ilvl="4" w:tplc="08090003" w:tentative="1">
+      <w:start w:val="1"/>
+      <w:numFmt w:val="bullet"/>
+      <w:lvlText w:val="o"/>
+      <w:lvlJc w:val="left"/>
+      <w:pPr>
+        <w:ind w:left="3600" w:hanging="360"/>
+      </w:pPr>
+      <w:rPr>
+        <w:rFonts w:ascii="Courier New" w:hAnsi="Courier New" w:cs="Courier New" w:hint="default"/>
+      </w:rPr>
+    </w:lvl>
+    <w:lvl w:ilvl="5" w:tplc="08090005" w:tentative="1">
+      <w:start w:val="1"/>
+      <w:numFmt w:val="bullet"/>
+      <w:lvlText w:val=""/>
+      <w:lvlJc w:val="left"/>
+      <w:pPr>
+        <w:ind w:left="4320" w:hanging="360"/>
+      </w:pPr>
+      <w:rPr>
+        <w:rFonts w:ascii="Wingdings" w:hAnsi="Wingdings" w:hint="default"/>
+      </w:rPr>
+    </w:lvl>
+    <w:lvl w:ilvl="6" w:tplc="08090001" w:tentative="1">
+      <w:start w:val="1"/>
+      <w:numFmt w:val="bullet"/>
+      <w:lvlText w:val=""/>
+      <w:lvlJc w:val="left"/>
+      <w:pPr>
+        <w:ind w:left="5040" w:hanging="360"/>
+      </w:pPr>
+      <w:rPr>
+        <w:rFonts w:ascii="Symbol" w:hAnsi="Symbol" w:hint="default"/>
+      </w:rPr>
+    </w:lvl>
+    <w:lvl w:ilvl="7" w:tplc="08090003" w:tentative="1">
+      <w:start w:val="1"/>
+      <w:numFmt w:val="bullet"/>
+      <w:lvlText w:val="o"/>
+      <w:lvlJc w:val="left"/>
+      <w:pPr>
+        <w:ind w:left="5760" w:hanging="360"/>
+      </w:pPr>
+      <w:rPr>
+        <w:rFonts w:ascii="Courier New" w:hAnsi="Courier New" w:cs="Courier New" w:hint="default"/>
+      </w:rPr>
+    </w:lvl>
+    <w:lvl w:ilvl="8" w:tplc="08090005" w:tentative="1">
+      <w:start w:val="1"/>
+      <w:numFmt w:val="bullet"/>
+      <w:lvlText w:val=""/>
+      <w:lvlJc w:val="left"/>
+      <w:pPr>
+        <w:ind w:left="6480" w:hanging="360"/>
+      </w:pPr>
+      <w:rPr>
+        <w:rFonts w:ascii="Wingdings" w:hAnsi="Wingdings" w:hint="default"/>
+      </w:rPr>
+    </w:lvl>
+  </w:abstractNum>
+  <w:abstractNum w:abstractNumId="4" w15:restartNumberingAfterBreak="0">
     <w:nsid w:val="780405C6"/>
     <w:multiLevelType w:val="hybridMultilevel"/>
     <w:tmpl w:val="5E320110"/>
@@ -1513,13 +1846,16 @@
     <w:abstractNumId w:val="2"/>
   </w:num>
   <w:num w:numId="2" w16cid:durableId="1351488425">
-    <w:abstractNumId w:val="3"/>
+    <w:abstractNumId w:val="4"/>
   </w:num>
   <w:num w:numId="3" w16cid:durableId="338434012">
     <w:abstractNumId w:val="0"/>
   </w:num>
   <w:num w:numId="4" w16cid:durableId="2131702196">
     <w:abstractNumId w:val="1"/>
+  </w:num>
+  <w:num w:numId="5" w16cid:durableId="268202621">
+    <w:abstractNumId w:val="3"/>
   </w:num>
 </w:numbering>
 </file>

</xml_diff>

<commit_message>
Remove wetness from report
</commit_message>
<xml_diff>
--- a/report.docx
+++ b/report.docx
@@ -247,24 +247,24 @@
         <w:rPr>
           <w:sz w:val="24"/>
           <w:szCs w:val="24"/>
-          <w:lang w:val="sk-SK"/>
-        </w:rPr>
-        <w:t xml:space="preserve">Vlhké prostredie </w:t>
-      </w:r>
-      <w:r>
-        <w:rPr>
-          <w:sz w:val="24"/>
-          <w:szCs w:val="24"/>
-        </w:rPr>
-        <w:t>(</w:t>
-      </w:r>
-      <w:r>
-        <w:rPr>
-          <w:sz w:val="24"/>
-          <w:szCs w:val="24"/>
-          <w:lang w:val="sk-SK"/>
-        </w:rPr>
-        <w:t>modrá bunka</w:t>
+        </w:rPr>
+        <w:t>Uhasené prostredie (</w:t>
+      </w:r>
+      <w:r>
+        <w:rPr>
+          <w:sz w:val="24"/>
+          <w:szCs w:val="24"/>
+          <w:lang w:val="sk-SK"/>
+        </w:rPr>
+        <w:t>modrá</w:t>
+      </w:r>
+      <w:r>
+        <w:rPr>
+          <w:sz w:val="24"/>
+          <w:szCs w:val="24"/>
+          <w:lang w:val="sk-SK"/>
+        </w:rPr>
+        <w:t xml:space="preserve"> bunka</w:t>
       </w:r>
       <w:r>
         <w:rPr>
@@ -292,23 +292,16 @@
         <w:rPr>
           <w:sz w:val="24"/>
           <w:szCs w:val="24"/>
-        </w:rPr>
-        <w:t>Uhasené prostredie (</w:t>
-      </w:r>
-      <w:r>
-        <w:rPr>
-          <w:sz w:val="24"/>
-          <w:szCs w:val="24"/>
-          <w:lang w:val="sk-SK"/>
-        </w:rPr>
-        <w:t>tyrkysová bunka</w:t>
-      </w:r>
-      <w:r>
-        <w:rPr>
-          <w:sz w:val="24"/>
-          <w:szCs w:val="24"/>
-        </w:rPr>
-        <w:t>)</w:t>
+          <w:lang w:val="sk-SK"/>
+        </w:rPr>
+        <w:t xml:space="preserve">Oheň </w:t>
+      </w:r>
+      <w:r>
+        <w:rPr>
+          <w:sz w:val="24"/>
+          <w:szCs w:val="24"/>
+        </w:rPr>
+        <w:t>(červená bunka)</w:t>
       </w:r>
     </w:p>
     <w:p>
@@ -329,16 +322,69 @@
         <w:rPr>
           <w:sz w:val="24"/>
           <w:szCs w:val="24"/>
-          <w:lang w:val="sk-SK"/>
-        </w:rPr>
-        <w:t xml:space="preserve">Oheň </w:t>
-      </w:r>
-      <w:r>
-        <w:rPr>
-          <w:sz w:val="24"/>
-          <w:szCs w:val="24"/>
-        </w:rPr>
-        <w:t>(červená bunka)</w:t>
+        </w:rPr>
+        <w:t>“Tlejúci popol” (</w:t>
+      </w:r>
+      <w:r>
+        <w:rPr>
+          <w:sz w:val="24"/>
+          <w:szCs w:val="24"/>
+          <w:lang w:val="sk-SK"/>
+        </w:rPr>
+        <w:t>embers</w:t>
+      </w:r>
+      <w:r>
+        <w:rPr>
+          <w:sz w:val="24"/>
+          <w:szCs w:val="24"/>
+        </w:rPr>
+        <w:t>)</w:t>
+      </w:r>
+      <w:r>
+        <w:rPr>
+          <w:sz w:val="24"/>
+          <w:szCs w:val="24"/>
+          <w:lang w:val="sk-SK"/>
+        </w:rPr>
+        <w:t xml:space="preserve"> </w:t>
+      </w:r>
+      <w:r>
+        <w:rPr>
+          <w:sz w:val="24"/>
+          <w:szCs w:val="24"/>
+        </w:rPr>
+        <w:t>(</w:t>
+      </w:r>
+      <w:r>
+        <w:rPr>
+          <w:sz w:val="24"/>
+          <w:szCs w:val="24"/>
+          <w:lang w:val="sk-SK"/>
+        </w:rPr>
+        <w:t xml:space="preserve">spektrum </w:t>
+      </w:r>
+      <w:r>
+        <w:rPr>
+          <w:sz w:val="24"/>
+          <w:szCs w:val="24"/>
+          <w:lang w:val="sk-SK"/>
+        </w:rPr>
+        <w:t xml:space="preserve">buniek </w:t>
+      </w:r>
+      <w:r>
+        <w:rPr>
+          <w:sz w:val="24"/>
+          <w:szCs w:val="24"/>
+          <w:lang w:val="sk-SK"/>
+        </w:rPr>
+        <w:t>od červenej po tmavo červenú</w:t>
+      </w:r>
+      <w:r>
+        <w:rPr>
+          <w:sz w:val="24"/>
+          <w:szCs w:val="24"/>
+        </w:rPr>
+        <w:t>)</w:t>
       </w:r>
     </w:p>
     <w:p>
@@ -359,89 +405,6 @@
         <w:rPr>
           <w:sz w:val="24"/>
           <w:szCs w:val="24"/>
-        </w:rPr>
-        <w:t>“Tlejúci popol” (</w:t>
-      </w:r>
-      <w:r>
-        <w:rPr>
-          <w:sz w:val="24"/>
-          <w:szCs w:val="24"/>
-          <w:lang w:val="sk-SK"/>
-        </w:rPr>
-        <w:t>embers</w:t>
-      </w:r>
-      <w:r>
-        <w:rPr>
-          <w:sz w:val="24"/>
-          <w:szCs w:val="24"/>
-        </w:rPr>
-        <w:t>)</w:t>
-      </w:r>
-      <w:r>
-        <w:rPr>
-          <w:sz w:val="24"/>
-          <w:szCs w:val="24"/>
-          <w:lang w:val="sk-SK"/>
-        </w:rPr>
-        <w:t xml:space="preserve"> </w:t>
-      </w:r>
-      <w:r>
-        <w:rPr>
-          <w:sz w:val="24"/>
-          <w:szCs w:val="24"/>
-        </w:rPr>
-        <w:t>(</w:t>
-      </w:r>
-      <w:r>
-        <w:rPr>
-          <w:sz w:val="24"/>
-          <w:szCs w:val="24"/>
-          <w:lang w:val="sk-SK"/>
-        </w:rPr>
-        <w:t xml:space="preserve">spektrum </w:t>
-      </w:r>
-      <w:r>
-        <w:rPr>
-          <w:sz w:val="24"/>
-          <w:szCs w:val="24"/>
-          <w:lang w:val="sk-SK"/>
-        </w:rPr>
-        <w:t xml:space="preserve">buniek </w:t>
-      </w:r>
-      <w:r>
-        <w:rPr>
-          <w:sz w:val="24"/>
-          <w:szCs w:val="24"/>
-          <w:lang w:val="sk-SK"/>
-        </w:rPr>
-        <w:t>od červenej po tmavo červenú</w:t>
-      </w:r>
-      <w:r>
-        <w:rPr>
-          <w:sz w:val="24"/>
-          <w:szCs w:val="24"/>
-        </w:rPr>
-        <w:t>)</w:t>
-      </w:r>
-    </w:p>
-    <w:p>
-      <w:pPr>
-        <w:pStyle w:val="ListParagraph"/>
-        <w:numPr>
-          <w:ilvl w:val="0"/>
-          <w:numId w:val="2"/>
-        </w:numPr>
-        <w:jc w:val="both"/>
-        <w:rPr>
-          <w:sz w:val="24"/>
-          <w:szCs w:val="24"/>
-          <w:lang w:val="sk-SK"/>
-        </w:rPr>
-      </w:pPr>
-      <w:r>
-        <w:rPr>
-          <w:sz w:val="24"/>
-          <w:szCs w:val="24"/>
           <w:lang w:val="sk-SK"/>
         </w:rPr>
         <w:t xml:space="preserve">Prázdny priestor </w:t>
@@ -553,29 +516,7 @@
           <w:szCs w:val="24"/>
           <w:lang w:val="sk-SK"/>
         </w:rPr>
-        <w:t xml:space="preserve">Hustota vlhkého prostredia </w:t>
-      </w:r>
-      <w:r>
-        <w:rPr>
-          <w:sz w:val="24"/>
-          <w:szCs w:val="24"/>
-        </w:rPr>
-        <w:t>(</w:t>
-      </w:r>
-      <w:r>
-        <w:rPr>
-          <w:sz w:val="24"/>
-          <w:szCs w:val="24"/>
-          <w:lang w:val="sk-SK"/>
-        </w:rPr>
-        <w:t>je závislá na hustote lesa</w:t>
-      </w:r>
-      <w:r>
-        <w:rPr>
-          <w:sz w:val="24"/>
-          <w:szCs w:val="24"/>
-        </w:rPr>
-        <w:t>)</w:t>
+        <w:t>Rýchlosť vetra</w:t>
       </w:r>
     </w:p>
     <w:p>
@@ -643,15 +584,54 @@
           <w:szCs w:val="24"/>
           <w:lang w:val="sk-SK"/>
         </w:rPr>
-        <w:t xml:space="preserve"> Tento predpoklad je v našom modeli realizovaný tým, že šírenie ohňa v protismere má zníženú pravdepodobnosť.</w:t>
-      </w:r>
-      <w:r>
-        <w:rPr>
-          <w:sz w:val="24"/>
-          <w:szCs w:val="24"/>
-          <w:lang w:val="sk-SK"/>
-        </w:rPr>
-        <w:t xml:space="preserve"> Treba však poznamenať, že nastavenie konkrétnej hodnoty tejto pravdepodobnosti zásadne ovplyvňuje samotné šírenie, a teda bolo by ideálne empiricky túto pravdepodobnosť odhadnúť </w:t>
+        <w:t xml:space="preserve"> Tento predpoklad je v našom modeli realizovaný tým, že šírenie ohňa v protismere má zníženú pravdepodobnosť</w:t>
+      </w:r>
+      <w:r>
+        <w:rPr>
+          <w:sz w:val="24"/>
+          <w:szCs w:val="24"/>
+          <w:lang w:val="sk-SK"/>
+        </w:rPr>
+        <w:t>, ktorej hodnota závisí na rýchlosti vetra (čím väčšia rýchlosť, tým menšia pravdepodobnosť šírenia v protismere</w:t>
+      </w:r>
+      <w:r>
+        <w:rPr>
+          <w:sz w:val="24"/>
+          <w:szCs w:val="24"/>
+        </w:rPr>
+        <w:t>)</w:t>
+      </w:r>
+      <w:r>
+        <w:rPr>
+          <w:sz w:val="24"/>
+          <w:szCs w:val="24"/>
+          <w:lang w:val="sk-SK"/>
+        </w:rPr>
+        <w:t>.</w:t>
+      </w:r>
+      <w:r>
+        <w:rPr>
+          <w:sz w:val="24"/>
+          <w:szCs w:val="24"/>
+          <w:lang w:val="sk-SK"/>
+        </w:rPr>
+        <w:t xml:space="preserve"> Treba však poznamenať, že nastavenie </w:t>
+      </w:r>
+      <w:r>
+        <w:rPr>
+          <w:sz w:val="24"/>
+          <w:szCs w:val="24"/>
+          <w:lang w:val="sk-SK"/>
+        </w:rPr>
+        <w:t>miery zmeny tejto</w:t>
+      </w:r>
+      <w:r>
+        <w:rPr>
+          <w:sz w:val="24"/>
+          <w:szCs w:val="24"/>
+          <w:lang w:val="sk-SK"/>
+        </w:rPr>
+        <w:t xml:space="preserve"> pravdepodobnosti zásadne ovplyvňuje samotné šírenie, a teda bolo by ideálne empiricky túto pravdepodobnosť odhadnúť </w:t>
       </w:r>
       <w:r>
         <w:rPr>
@@ -691,103 +671,6 @@
           <w:szCs w:val="24"/>
           <w:lang w:val="sk-SK"/>
         </w:rPr>
-        <w:t xml:space="preserve">Ďalším predpokladom je, že vlhké prostredie znižuje schopnosť ohňa šíriť sa </w:t>
-      </w:r>
-      <w:r>
-        <w:rPr>
-          <w:sz w:val="24"/>
-          <w:szCs w:val="24"/>
-        </w:rPr>
-        <w:t>(</w:t>
-      </w:r>
-      <w:hyperlink r:id="rId6" w:history="1">
-        <w:r>
-          <w:rPr>
-            <w:rStyle w:val="Hyperlink"/>
-            <w:sz w:val="24"/>
-            <w:szCs w:val="24"/>
-            <w:lang w:val="sk-SK"/>
-          </w:rPr>
-          <w:t>odkaz na článok</w:t>
-        </w:r>
-      </w:hyperlink>
-      <w:r>
-        <w:rPr>
-          <w:sz w:val="24"/>
-          <w:szCs w:val="24"/>
-        </w:rPr>
-        <w:t>)</w:t>
-      </w:r>
-      <w:r>
-        <w:rPr>
-          <w:sz w:val="24"/>
-          <w:szCs w:val="24"/>
-          <w:lang w:val="sk-SK"/>
-        </w:rPr>
-        <w:t>.</w:t>
-      </w:r>
-      <w:r>
-        <w:rPr>
-          <w:sz w:val="24"/>
-          <w:szCs w:val="24"/>
-          <w:lang w:val="sk-SK"/>
-        </w:rPr>
-        <w:t xml:space="preserve"> Podobne ako v predošlom prípade, aj sem by bolo vhodné zistiť „mieru“ akou vlhké prostredie zastavuje šírenie.</w:t>
-      </w:r>
-      <w:r>
-        <w:rPr>
-          <w:sz w:val="24"/>
-          <w:szCs w:val="24"/>
-          <w:lang w:val="sk-SK"/>
-        </w:rPr>
-        <w:t xml:space="preserve"> V našom modeli sme ju totiž nastavili na základe pozorovania správania nášho modelu </w:t>
-      </w:r>
-      <w:r>
-        <w:rPr>
-          <w:sz w:val="24"/>
-          <w:szCs w:val="24"/>
-        </w:rPr>
-        <w:t>(</w:t>
-      </w:r>
-      <w:r>
-        <w:rPr>
-          <w:sz w:val="24"/>
-          <w:szCs w:val="24"/>
-          <w:lang w:val="sk-SK"/>
-        </w:rPr>
-        <w:t>podobne ako pravdepodobnosť šírenia ohňa na základe smeru vetra</w:t>
-      </w:r>
-      <w:r>
-        <w:rPr>
-          <w:sz w:val="24"/>
-          <w:szCs w:val="24"/>
-        </w:rPr>
-        <w:t>)</w:t>
-      </w:r>
-      <w:r>
-        <w:rPr>
-          <w:sz w:val="24"/>
-          <w:szCs w:val="24"/>
-          <w:lang w:val="sk-SK"/>
-        </w:rPr>
-        <w:t>.</w:t>
-      </w:r>
-    </w:p>
-    <w:p>
-      <w:pPr>
-        <w:jc w:val="both"/>
-        <w:rPr>
-          <w:sz w:val="24"/>
-          <w:szCs w:val="24"/>
-          <w:lang w:val="sk-SK"/>
-        </w:rPr>
-      </w:pPr>
-      <w:r>
-        <w:rPr>
-          <w:sz w:val="24"/>
-          <w:szCs w:val="24"/>
-          <w:lang w:val="sk-SK"/>
-        </w:rPr>
         <w:t xml:space="preserve">V základnej verzii modelu sa oheň šíri nasledovne: Pre každú horiacu bunku v automate sa pozriem na jej susedov a zapálim ich. </w:t>
       </w:r>
       <w:r>
@@ -821,73 +704,6 @@
           <w:lang w:val="sk-SK"/>
         </w:rPr>
         <w:t xml:space="preserve"> táto zmena prirodzene simuluje vietor, a teda oheň sa šíri v jeho smere.</w:t>
-      </w:r>
-    </w:p>
-    <w:p>
-      <w:pPr>
-        <w:jc w:val="both"/>
-        <w:rPr>
-          <w:sz w:val="24"/>
-          <w:szCs w:val="24"/>
-          <w:lang w:val="sk-SK"/>
-        </w:rPr>
-      </w:pPr>
-      <w:r>
-        <w:rPr>
-          <w:sz w:val="24"/>
-          <w:szCs w:val="24"/>
-          <w:lang w:val="sk-SK"/>
-        </w:rPr>
-        <w:t>Ďalšou modifikáciou základného modelu je pridanie vlhkého prostredia</w:t>
-      </w:r>
-      <w:r>
-        <w:rPr>
-          <w:sz w:val="24"/>
-          <w:szCs w:val="24"/>
-          <w:lang w:val="sk-SK"/>
-        </w:rPr>
-        <w:t>, ktoré pre danú horiacu bunku na základe</w:t>
-      </w:r>
-      <w:r>
-        <w:rPr>
-          <w:sz w:val="24"/>
-          <w:szCs w:val="24"/>
-          <w:lang w:val="sk-SK"/>
-        </w:rPr>
-        <w:t xml:space="preserve"> </w:t>
-      </w:r>
-      <w:r>
-        <w:rPr>
-          <w:sz w:val="24"/>
-          <w:szCs w:val="24"/>
-          <w:lang w:val="sk-SK"/>
-        </w:rPr>
-        <w:t xml:space="preserve">počtu okolitých vlhkých buniek dokáže úmerne znížiť </w:t>
-      </w:r>
-      <w:r>
-        <w:rPr>
-          <w:sz w:val="24"/>
-          <w:szCs w:val="24"/>
-          <w:lang w:val="sk-SK"/>
-        </w:rPr>
-        <w:lastRenderedPageBreak/>
-        <w:t>pravdepodobnosť ďalšieho zapálenia.</w:t>
-      </w:r>
-      <w:r>
-        <w:rPr>
-          <w:sz w:val="24"/>
-          <w:szCs w:val="24"/>
-          <w:lang w:val="sk-SK"/>
-        </w:rPr>
-        <w:t xml:space="preserve"> Táto modifikácia spôsobuje negatívnu spätnú väzbu, pretože čím viac vlhkého prostredia, tým menej sa požiar šíri</w:t>
-      </w:r>
-      <w:r>
-        <w:rPr>
-          <w:sz w:val="24"/>
-          <w:szCs w:val="24"/>
-          <w:lang w:val="sk-SK"/>
-        </w:rPr>
-        <w:t>.</w:t>
       </w:r>
     </w:p>
     <w:p>
@@ -955,37 +771,15 @@
           <w:szCs w:val="24"/>
           <w:lang w:val="sk-SK"/>
         </w:rPr>
-        <w:t xml:space="preserve">Pri tom za optimálnu taktiku považujeme takú taktiku, ktorá minimalizuje počet zhorených stromov a maximalizuje využitie vody na požiar </w:t>
-      </w:r>
-      <w:r>
-        <w:rPr>
-          <w:sz w:val="24"/>
-          <w:szCs w:val="24"/>
-        </w:rPr>
-        <w:t>(</w:t>
-      </w:r>
-      <w:r>
-        <w:rPr>
-          <w:sz w:val="24"/>
-          <w:szCs w:val="24"/>
-          <w:lang w:val="sk-SK"/>
-        </w:rPr>
-        <w:t>neplytvá zdrojmi</w:t>
-      </w:r>
-      <w:r>
-        <w:rPr>
-          <w:sz w:val="24"/>
-          <w:szCs w:val="24"/>
-        </w:rPr>
-        <w:t>)</w:t>
-      </w:r>
-      <w:r>
-        <w:rPr>
-          <w:sz w:val="24"/>
-          <w:szCs w:val="24"/>
-          <w:lang w:val="sk-SK"/>
-        </w:rPr>
-        <w:t>, pričom prioritizujeme minimalizáciu počtu zhorených stromov.</w:t>
+        <w:t>Pri tom za optimálnu taktiku považujeme takú taktiku, ktorá minimalizuje počet zhorených stromov</w:t>
+      </w:r>
+      <w:r>
+        <w:rPr>
+          <w:sz w:val="24"/>
+          <w:szCs w:val="24"/>
+          <w:lang w:val="sk-SK"/>
+        </w:rPr>
+        <w:t>.</w:t>
       </w:r>
     </w:p>
     <w:p>
@@ -1019,7 +813,7 @@
         </w:rPr>
         <w:t>(</w:t>
       </w:r>
-      <w:hyperlink r:id="rId7" w:history="1">
+      <w:hyperlink r:id="rId6" w:history="1">
         <w:r>
           <w:rPr>
             <w:rStyle w:val="Hyperlink"/>
@@ -1050,77 +844,47 @@
           <w:szCs w:val="24"/>
           <w:lang w:val="sk-SK"/>
         </w:rPr>
-        <w:t xml:space="preserve"> Hasenie bude teda modelované týmto spôsobom.</w:t>
-      </w:r>
-    </w:p>
-    <w:p>
-      <w:pPr>
-        <w:rPr>
-          <w:b/>
-          <w:bCs/>
-          <w:sz w:val="24"/>
-          <w:szCs w:val="24"/>
-          <w:lang w:val="sk-SK"/>
-        </w:rPr>
-      </w:pPr>
-    </w:p>
-    <w:p>
-      <w:pPr>
-        <w:rPr>
-          <w:b/>
-          <w:bCs/>
-          <w:sz w:val="24"/>
-          <w:szCs w:val="24"/>
-          <w:lang w:val="sk-SK"/>
-        </w:rPr>
-      </w:pPr>
-      <w:r>
-        <w:rPr>
-          <w:b/>
-          <w:bCs/>
-          <w:sz w:val="24"/>
-          <w:szCs w:val="24"/>
-          <w:lang w:val="sk-SK"/>
-        </w:rPr>
-        <w:t>Otázky</w:t>
-      </w:r>
-    </w:p>
-    <w:p>
-      <w:pPr>
-        <w:pStyle w:val="ListParagraph"/>
-        <w:numPr>
-          <w:ilvl w:val="0"/>
-          <w:numId w:val="5"/>
-        </w:numPr>
-        <w:rPr>
-          <w:b/>
-          <w:bCs/>
-          <w:sz w:val="24"/>
-          <w:szCs w:val="24"/>
-        </w:rPr>
-      </w:pPr>
-      <w:r>
-        <w:rPr>
-          <w:sz w:val="24"/>
-          <w:szCs w:val="24"/>
-          <w:lang w:val="sk-SK"/>
-        </w:rPr>
-        <w:t>Ilustrácia základného behu modelu -</w:t>
-      </w:r>
-      <w:r>
-        <w:rPr>
-          <w:sz w:val="24"/>
-          <w:szCs w:val="24"/>
-        </w:rPr>
-        <w:t>&gt;</w:t>
-      </w:r>
-      <w:r>
-        <w:rPr>
-          <w:sz w:val="24"/>
-          <w:szCs w:val="24"/>
-          <w:lang w:val="sk-SK"/>
-        </w:rPr>
-        <w:t xml:space="preserve"> máme sem pridať nejaké obrázky ? resp. ako to ilustrovať ?</w:t>
+        <w:t xml:space="preserve"> Hasenie bude </w:t>
+      </w:r>
+      <w:r>
+        <w:rPr>
+          <w:sz w:val="24"/>
+          <w:szCs w:val="24"/>
+          <w:lang w:val="sk-SK"/>
+        </w:rPr>
+        <w:t xml:space="preserve">v našom </w:t>
+      </w:r>
+      <w:r>
+        <w:rPr>
+          <w:sz w:val="24"/>
+          <w:szCs w:val="24"/>
+          <w:lang w:val="sk-SK"/>
+        </w:rPr>
+        <w:t xml:space="preserve">modeli </w:t>
+      </w:r>
+      <w:r>
+        <w:rPr>
+          <w:sz w:val="24"/>
+          <w:szCs w:val="24"/>
+          <w:lang w:val="sk-SK"/>
+        </w:rPr>
+        <w:t xml:space="preserve">teda </w:t>
+      </w:r>
+      <w:r>
+        <w:rPr>
+          <w:sz w:val="24"/>
+          <w:szCs w:val="24"/>
+          <w:lang w:val="sk-SK"/>
+        </w:rPr>
+        <w:t>implementované</w:t>
+      </w:r>
+      <w:r>
+        <w:rPr>
+          <w:sz w:val="24"/>
+          <w:szCs w:val="24"/>
+          <w:lang w:val="sk-SK"/>
+        </w:rPr>
+        <w:t xml:space="preserve"> týmto spôsobom.</w:t>
       </w:r>
     </w:p>
     <w:p>
@@ -1152,6 +916,7 @@
           <w:szCs w:val="28"/>
           <w:lang w:val="sk-SK"/>
         </w:rPr>
+        <w:lastRenderedPageBreak/>
         <w:t>TODO:</w:t>
       </w:r>
     </w:p>

</xml_diff>